<commit_message>
Completed all optionnal tasks
</commit_message>
<xml_diff>
--- a/BMRapport.docx
+++ b/BMRapport.docx
@@ -1057,6 +1057,9 @@
         <w:jc w:val="center"/>
       </w:pPr>
       <w:r>
+        <w:rPr>
+          <w:noProof/>
+        </w:rPr>
         <w:drawing>
           <wp:inline distT="0" distB="0" distL="0" distR="0" wp14:anchorId="1208EEF3" wp14:editId="297D634E">
             <wp:extent cx="6103670" cy="2686050"/>
@@ -1108,24 +1111,14 @@
       <w:r>
         <w:t xml:space="preserve">Figure </w:t>
       </w:r>
-      <w:r>
-        <w:fldChar w:fldCharType="begin"/>
-      </w:r>
-      <w:r>
-        <w:instrText xml:space="preserve"> SEQ Figure \* ARABIC </w:instrText>
-      </w:r>
-      <w:r>
-        <w:fldChar w:fldCharType="separate"/>
-      </w:r>
-      <w:r>
-        <w:rPr>
-          <w:noProof/>
-        </w:rPr>
-        <w:t>1</w:t>
-      </w:r>
-      <w:r>
-        <w:fldChar w:fldCharType="end"/>
-      </w:r>
+      <w:fldSimple w:instr=" SEQ Figure \* ARABIC ">
+        <w:r>
+          <w:rPr>
+            <w:noProof/>
+          </w:rPr>
+          <w:t>1</w:t>
+        </w:r>
+      </w:fldSimple>
       <w:r>
         <w:t xml:space="preserve">: Logs du </w:t>
       </w:r>
@@ -1214,10 +1207,13 @@
         <w:jc w:val="center"/>
       </w:pPr>
       <w:r>
+        <w:rPr>
+          <w:noProof/>
+        </w:rPr>
         <w:drawing>
-          <wp:inline distT="0" distB="0" distL="0" distR="0" wp14:anchorId="4EFF1B81" wp14:editId="2BCF0FE9">
-            <wp:extent cx="5487166" cy="5525271"/>
-            <wp:effectExtent l="0" t="0" r="0" b="0"/>
+          <wp:inline distT="0" distB="0" distL="0" distR="0" wp14:anchorId="4EFF1B81" wp14:editId="0BA700EA">
+            <wp:extent cx="3599898" cy="3624898"/>
+            <wp:effectExtent l="0" t="0" r="635" b="0"/>
             <wp:docPr id="4" name="Image 4"/>
             <wp:cNvGraphicFramePr>
               <a:graphicFrameLocks xmlns:a="http://schemas.openxmlformats.org/drawingml/2006/main" noChangeAspect="1"/>
@@ -1238,7 +1234,7 @@
                   <pic:spPr>
                     <a:xfrm>
                       <a:off x="0" y="0"/>
-                      <a:ext cx="5487166" cy="5525271"/>
+                      <a:ext cx="3625182" cy="3650357"/>
                     </a:xfrm>
                     <a:prstGeom prst="rect">
                       <a:avLst/>
@@ -1259,24 +1255,14 @@
       <w:r>
         <w:t xml:space="preserve">Figure </w:t>
       </w:r>
-      <w:r>
-        <w:fldChar w:fldCharType="begin"/>
-      </w:r>
-      <w:r>
-        <w:instrText xml:space="preserve"> SEQ Figure \* ARABIC </w:instrText>
-      </w:r>
-      <w:r>
-        <w:fldChar w:fldCharType="separate"/>
-      </w:r>
-      <w:r>
-        <w:rPr>
-          <w:noProof/>
-        </w:rPr>
-        <w:t>2</w:t>
-      </w:r>
-      <w:r>
-        <w:fldChar w:fldCharType="end"/>
-      </w:r>
+      <w:fldSimple w:instr=" SEQ Figure \* ARABIC ">
+        <w:r>
+          <w:rPr>
+            <w:noProof/>
+          </w:rPr>
+          <w:t>2</w:t>
+        </w:r>
+      </w:fldSimple>
       <w:r>
         <w:t xml:space="preserve">: Logs de flash des </w:t>
       </w:r>
@@ -1336,6 +1322,77 @@
       </w:r>
     </w:p>
     <w:p>
+      <w:pPr>
+        <w:keepNext/>
+        <w:jc w:val="center"/>
+      </w:pPr>
+      <w:r>
+        <w:drawing>
+          <wp:inline distT="0" distB="0" distL="0" distR="0" wp14:anchorId="11DD2FF3" wp14:editId="7D090085">
+            <wp:extent cx="3009900" cy="1786363"/>
+            <wp:effectExtent l="0" t="0" r="0" b="4445"/>
+            <wp:docPr id="2" name="Image 2"/>
+            <wp:cNvGraphicFramePr>
+              <a:graphicFrameLocks xmlns:a="http://schemas.openxmlformats.org/drawingml/2006/main" noChangeAspect="1"/>
+            </wp:cNvGraphicFramePr>
+            <a:graphic xmlns:a="http://schemas.openxmlformats.org/drawingml/2006/main">
+              <a:graphicData uri="http://schemas.openxmlformats.org/drawingml/2006/picture">
+                <pic:pic xmlns:pic="http://schemas.openxmlformats.org/drawingml/2006/picture">
+                  <pic:nvPicPr>
+                    <pic:cNvPr id="1" name=""/>
+                    <pic:cNvPicPr/>
+                  </pic:nvPicPr>
+                  <pic:blipFill>
+                    <a:blip r:embed="rId7"/>
+                    <a:stretch>
+                      <a:fillRect/>
+                    </a:stretch>
+                  </pic:blipFill>
+                  <pic:spPr>
+                    <a:xfrm>
+                      <a:off x="0" y="0"/>
+                      <a:ext cx="3029286" cy="1797869"/>
+                    </a:xfrm>
+                    <a:prstGeom prst="rect">
+                      <a:avLst/>
+                    </a:prstGeom>
+                  </pic:spPr>
+                </pic:pic>
+              </a:graphicData>
+            </a:graphic>
+          </wp:inline>
+        </w:drawing>
+      </w:r>
+    </w:p>
+    <w:p>
+      <w:pPr>
+        <w:pStyle w:val="Lgende"/>
+        <w:jc w:val="center"/>
+      </w:pPr>
+      <w:r>
+        <w:t xml:space="preserve">Figure </w:t>
+      </w:r>
+      <w:fldSimple w:instr=" SEQ Figure \* ARABIC ">
+        <w:r>
+          <w:rPr>
+            <w:noProof/>
+          </w:rPr>
+          <w:t>3</w:t>
+        </w:r>
+      </w:fldSimple>
+      <w:r>
+        <w:t xml:space="preserve">: Logs du </w:t>
+      </w:r>
+      <w:proofErr w:type="spellStart"/>
+      <w:r>
+        <w:t>ButtonEventsFileLogger</w:t>
+      </w:r>
+      <w:proofErr w:type="spellEnd"/>
+    </w:p>
+    <w:p>
+      <w:pPr>
+        <w:jc w:val="center"/>
+      </w:pPr>
       <w:r>
         <w:br w:type="page"/>
       </w:r>
@@ -1364,7 +1421,25 @@
       </w:r>
       <w:proofErr w:type="spellEnd"/>
       <w:r>
-        <w:t xml:space="preserve"> de base comme vous pouvez le voir sur la figure 1. J’ai aussi effectué la tâche optionnelle du </w:t>
+        <w:t xml:space="preserve"> de base comme vous pouvez le voir sur la figure 1. J’ai aussi effectué l</w:t>
+      </w:r>
+      <w:r>
+        <w:t>es deux</w:t>
+      </w:r>
+      <w:r>
+        <w:t xml:space="preserve"> tâche</w:t>
+      </w:r>
+      <w:r>
+        <w:t>s</w:t>
+      </w:r>
+      <w:r>
+        <w:t xml:space="preserve"> optionnelle</w:t>
+      </w:r>
+      <w:r>
+        <w:t>s</w:t>
+      </w:r>
+      <w:r>
+        <w:t xml:space="preserve"> du </w:t>
       </w:r>
       <w:proofErr w:type="spellStart"/>
       <w:r>
@@ -1372,10 +1447,7 @@
       </w:r>
       <w:proofErr w:type="spellEnd"/>
       <w:r>
-        <w:t xml:space="preserve"> comme vous pouvez le voir sur la figure 2.</w:t>
-      </w:r>
-      <w:r>
-        <w:t xml:space="preserve"> Je n’ai pas encore fini la tâche optionnelle du </w:t>
+        <w:t xml:space="preserve"> et du </w:t>
       </w:r>
       <w:proofErr w:type="spellStart"/>
       <w:r>
@@ -1383,7 +1455,25 @@
       </w:r>
       <w:proofErr w:type="spellEnd"/>
       <w:r>
-        <w:t xml:space="preserve"> mais je l’ai commencée.</w:t>
+        <w:t xml:space="preserve"> comme vous pouvez le voir sur </w:t>
+      </w:r>
+      <w:r>
+        <w:t xml:space="preserve">les </w:t>
+      </w:r>
+      <w:r>
+        <w:t>figure</w:t>
+      </w:r>
+      <w:r>
+        <w:t>s</w:t>
+      </w:r>
+      <w:r>
+        <w:t xml:space="preserve"> 2</w:t>
+      </w:r>
+      <w:r>
+        <w:t xml:space="preserve"> et 3</w:t>
+      </w:r>
+      <w:r>
+        <w:t>.</w:t>
       </w:r>
     </w:p>
     <w:sectPr>

</xml_diff>

<commit_message>
Final v2.1, Modified file logger messages
</commit_message>
<xml_diff>
--- a/BMRapport.docx
+++ b/BMRapport.docx
@@ -1111,14 +1111,30 @@
       <w:r>
         <w:t xml:space="preserve">Figure </w:t>
       </w:r>
-      <w:fldSimple w:instr=" SEQ Figure \* ARABIC ">
-        <w:r>
-          <w:rPr>
-            <w:noProof/>
-          </w:rPr>
-          <w:t>1</w:t>
-        </w:r>
-      </w:fldSimple>
+      <w:r>
+        <w:fldChar w:fldCharType="begin"/>
+      </w:r>
+      <w:r>
+        <w:instrText xml:space="preserve"> SE</w:instrText>
+      </w:r>
+      <w:r>
+        <w:instrText xml:space="preserve">Q Figure \* ARABIC </w:instrText>
+      </w:r>
+      <w:r>
+        <w:fldChar w:fldCharType="separate"/>
+      </w:r>
+      <w:r>
+        <w:rPr>
+          <w:noProof/>
+        </w:rPr>
+        <w:t>1</w:t>
+      </w:r>
+      <w:r>
+        <w:rPr>
+          <w:noProof/>
+        </w:rPr>
+        <w:fldChar w:fldCharType="end"/>
+      </w:r>
       <w:r>
         <w:t xml:space="preserve">: Logs du </w:t>
       </w:r>
@@ -1255,14 +1271,27 @@
       <w:r>
         <w:t xml:space="preserve">Figure </w:t>
       </w:r>
-      <w:fldSimple w:instr=" SEQ Figure \* ARABIC ">
-        <w:r>
-          <w:rPr>
-            <w:noProof/>
-          </w:rPr>
-          <w:t>2</w:t>
-        </w:r>
-      </w:fldSimple>
+      <w:r>
+        <w:fldChar w:fldCharType="begin"/>
+      </w:r>
+      <w:r>
+        <w:instrText xml:space="preserve"> SEQ Figure \* ARABIC </w:instrText>
+      </w:r>
+      <w:r>
+        <w:fldChar w:fldCharType="separate"/>
+      </w:r>
+      <w:r>
+        <w:rPr>
+          <w:noProof/>
+        </w:rPr>
+        <w:t>2</w:t>
+      </w:r>
+      <w:r>
+        <w:rPr>
+          <w:noProof/>
+        </w:rPr>
+        <w:fldChar w:fldCharType="end"/>
+      </w:r>
       <w:r>
         <w:t xml:space="preserve">: Logs de flash des </w:t>
       </w:r>
@@ -1327,10 +1356,13 @@
         <w:jc w:val="center"/>
       </w:pPr>
       <w:r>
+        <w:rPr>
+          <w:noProof/>
+        </w:rPr>
         <w:drawing>
-          <wp:inline distT="0" distB="0" distL="0" distR="0" wp14:anchorId="11DD2FF3" wp14:editId="7D090085">
-            <wp:extent cx="3009900" cy="1786363"/>
-            <wp:effectExtent l="0" t="0" r="0" b="4445"/>
+          <wp:inline distT="0" distB="0" distL="0" distR="0" wp14:anchorId="11DD2FF3" wp14:editId="6875880E">
+            <wp:extent cx="3029286" cy="1571340"/>
+            <wp:effectExtent l="0" t="0" r="0" b="0"/>
             <wp:docPr id="2" name="Image 2"/>
             <wp:cNvGraphicFramePr>
               <a:graphicFrameLocks xmlns:a="http://schemas.openxmlformats.org/drawingml/2006/main" noChangeAspect="1"/>
@@ -1339,11 +1371,17 @@
               <a:graphicData uri="http://schemas.openxmlformats.org/drawingml/2006/picture">
                 <pic:pic xmlns:pic="http://schemas.openxmlformats.org/drawingml/2006/picture">
                   <pic:nvPicPr>
-                    <pic:cNvPr id="1" name=""/>
+                    <pic:cNvPr id="2" name="Image 2"/>
                     <pic:cNvPicPr/>
                   </pic:nvPicPr>
                   <pic:blipFill>
-                    <a:blip r:embed="rId7"/>
+                    <a:blip r:embed="rId7">
+                      <a:extLst>
+                        <a:ext uri="{28A0092B-C50C-407E-A947-70E740481C1C}">
+                          <a14:useLocalDpi xmlns:a14="http://schemas.microsoft.com/office/drawing/2010/main" val="0"/>
+                        </a:ext>
+                      </a:extLst>
+                    </a:blip>
                     <a:stretch>
                       <a:fillRect/>
                     </a:stretch>
@@ -1351,7 +1389,7 @@
                   <pic:spPr>
                     <a:xfrm>
                       <a:off x="0" y="0"/>
-                      <a:ext cx="3029286" cy="1797869"/>
+                      <a:ext cx="3029286" cy="1571340"/>
                     </a:xfrm>
                     <a:prstGeom prst="rect">
                       <a:avLst/>
@@ -1372,14 +1410,27 @@
       <w:r>
         <w:t xml:space="preserve">Figure </w:t>
       </w:r>
-      <w:fldSimple w:instr=" SEQ Figure \* ARABIC ">
-        <w:r>
-          <w:rPr>
-            <w:noProof/>
-          </w:rPr>
-          <w:t>3</w:t>
-        </w:r>
-      </w:fldSimple>
+      <w:r>
+        <w:fldChar w:fldCharType="begin"/>
+      </w:r>
+      <w:r>
+        <w:instrText xml:space="preserve"> SEQ Figure \* ARABIC </w:instrText>
+      </w:r>
+      <w:r>
+        <w:fldChar w:fldCharType="separate"/>
+      </w:r>
+      <w:r>
+        <w:rPr>
+          <w:noProof/>
+        </w:rPr>
+        <w:t>3</w:t>
+      </w:r>
+      <w:r>
+        <w:rPr>
+          <w:noProof/>
+        </w:rPr>
+        <w:fldChar w:fldCharType="end"/>
+      </w:r>
       <w:r>
         <w:t xml:space="preserve">: Logs du </w:t>
       </w:r>

</xml_diff>

<commit_message>
Added report and UML diagrams
</commit_message>
<xml_diff>
--- a/BMRapport.docx
+++ b/BMRapport.docx
@@ -152,7 +152,7 @@
           <w:r>
             <w:fldChar w:fldCharType="separate"/>
           </w:r>
-          <w:hyperlink w:anchor="_Toc55910732" w:history="1">
+          <w:hyperlink w:anchor="_Toc57119666" w:history="1">
             <w:r>
               <w:rPr>
                 <w:rStyle w:val="Lienhypertexte"/>
@@ -179,7 +179,7 @@
                 <w:noProof/>
                 <w:webHidden/>
               </w:rPr>
-              <w:instrText xml:space="preserve"> PAGEREF _Toc55910732 \h </w:instrText>
+              <w:instrText xml:space="preserve"> PAGEREF _Toc57119666 \h </w:instrText>
             </w:r>
             <w:r>
               <w:rPr>
@@ -221,13 +221,13 @@
               <w:noProof/>
             </w:rPr>
           </w:pPr>
-          <w:hyperlink w:anchor="_Toc55910733" w:history="1">
+          <w:hyperlink w:anchor="_Toc57119667" w:history="1">
             <w:r>
               <w:rPr>
                 <w:rStyle w:val="Lienhypertexte"/>
                 <w:noProof/>
               </w:rPr>
-              <w:t>Classes créées</w:t>
+              <w:t>Diagrammes UML</w:t>
             </w:r>
             <w:r>
               <w:rPr>
@@ -248,7 +248,7 @@
                 <w:noProof/>
                 <w:webHidden/>
               </w:rPr>
-              <w:instrText xml:space="preserve"> PAGEREF _Toc55910733 \h </w:instrText>
+              <w:instrText xml:space="preserve"> PAGEREF _Toc57119667 \h </w:instrText>
             </w:r>
             <w:r>
               <w:rPr>
@@ -290,13 +290,13 @@
               <w:noProof/>
             </w:rPr>
           </w:pPr>
-          <w:hyperlink w:anchor="_Toc55910734" w:history="1">
+          <w:hyperlink w:anchor="_Toc57119668" w:history="1">
             <w:r>
               <w:rPr>
                 <w:rStyle w:val="Lienhypertexte"/>
                 <w:noProof/>
               </w:rPr>
-              <w:t>ButtonsController</w:t>
+              <w:t>Diagramme de classe</w:t>
             </w:r>
             <w:r>
               <w:rPr>
@@ -317,7 +317,7 @@
                 <w:noProof/>
                 <w:webHidden/>
               </w:rPr>
-              <w:instrText xml:space="preserve"> PAGEREF _Toc55910734 \h </w:instrText>
+              <w:instrText xml:space="preserve"> PAGEREF _Toc57119668 \h </w:instrText>
             </w:r>
             <w:r>
               <w:rPr>
@@ -359,13 +359,13 @@
               <w:noProof/>
             </w:rPr>
           </w:pPr>
-          <w:hyperlink w:anchor="_Toc55910735" w:history="1">
+          <w:hyperlink w:anchor="_Toc57119669" w:history="1">
             <w:r>
               <w:rPr>
                 <w:rStyle w:val="Lienhypertexte"/>
                 <w:noProof/>
               </w:rPr>
-              <w:t>ButtonEventsHandler</w:t>
+              <w:t>Diagrammes d’état</w:t>
             </w:r>
             <w:r>
               <w:rPr>
@@ -386,7 +386,7 @@
                 <w:noProof/>
                 <w:webHidden/>
               </w:rPr>
-              <w:instrText xml:space="preserve"> PAGEREF _Toc55910735 \h </w:instrText>
+              <w:instrText xml:space="preserve"> PAGEREF _Toc57119669 \h </w:instrText>
             </w:r>
             <w:r>
               <w:rPr>
@@ -406,7 +406,7 @@
                 <w:noProof/>
                 <w:webHidden/>
               </w:rPr>
-              <w:t>3</w:t>
+              <w:t>4</w:t>
             </w:r>
             <w:r>
               <w:rPr>
@@ -428,13 +428,13 @@
               <w:noProof/>
             </w:rPr>
           </w:pPr>
-          <w:hyperlink w:anchor="_Toc55910736" w:history="1">
+          <w:hyperlink w:anchor="_Toc57119670" w:history="1">
             <w:r>
               <w:rPr>
                 <w:rStyle w:val="Lienhypertexte"/>
                 <w:noProof/>
               </w:rPr>
-              <w:t>ButtonEventsLogger</w:t>
+              <w:t>Diagramme de séquence</w:t>
             </w:r>
             <w:r>
               <w:rPr>
@@ -455,7 +455,7 @@
                 <w:noProof/>
                 <w:webHidden/>
               </w:rPr>
-              <w:instrText xml:space="preserve"> PAGEREF _Toc55910736 \h </w:instrText>
+              <w:instrText xml:space="preserve"> PAGEREF _Toc57119670 \h </w:instrText>
             </w:r>
             <w:r>
               <w:rPr>
@@ -475,7 +475,76 @@
                 <w:noProof/>
                 <w:webHidden/>
               </w:rPr>
-              <w:t>3</w:t>
+              <w:t>4</w:t>
+            </w:r>
+            <w:r>
+              <w:rPr>
+                <w:noProof/>
+                <w:webHidden/>
+              </w:rPr>
+              <w:fldChar w:fldCharType="end"/>
+            </w:r>
+          </w:hyperlink>
+        </w:p>
+        <w:p>
+          <w:pPr>
+            <w:pStyle w:val="TM2"/>
+            <w:tabs>
+              <w:tab w:val="right" w:leader="dot" w:pos="9062"/>
+            </w:tabs>
+            <w:rPr>
+              <w:rFonts w:cstheme="minorBidi"/>
+              <w:noProof/>
+            </w:rPr>
+          </w:pPr>
+          <w:hyperlink w:anchor="_Toc57119671" w:history="1">
+            <w:r>
+              <w:rPr>
+                <w:rStyle w:val="Lienhypertexte"/>
+                <w:noProof/>
+              </w:rPr>
+              <w:t>Explications</w:t>
+            </w:r>
+            <w:r>
+              <w:rPr>
+                <w:noProof/>
+                <w:webHidden/>
+              </w:rPr>
+              <w:tab/>
+            </w:r>
+            <w:r>
+              <w:rPr>
+                <w:noProof/>
+                <w:webHidden/>
+              </w:rPr>
+              <w:fldChar w:fldCharType="begin"/>
+            </w:r>
+            <w:r>
+              <w:rPr>
+                <w:noProof/>
+                <w:webHidden/>
+              </w:rPr>
+              <w:instrText xml:space="preserve"> PAGEREF _Toc57119671 \h </w:instrText>
+            </w:r>
+            <w:r>
+              <w:rPr>
+                <w:noProof/>
+                <w:webHidden/>
+              </w:rPr>
+            </w:r>
+            <w:r>
+              <w:rPr>
+                <w:noProof/>
+                <w:webHidden/>
+              </w:rPr>
+              <w:fldChar w:fldCharType="separate"/>
+            </w:r>
+            <w:r>
+              <w:rPr>
+                <w:noProof/>
+                <w:webHidden/>
+              </w:rPr>
+              <w:t>4</w:t>
             </w:r>
             <w:r>
               <w:rPr>
@@ -497,13 +566,13 @@
               <w:noProof/>
             </w:rPr>
           </w:pPr>
-          <w:hyperlink w:anchor="_Toc55910737" w:history="1">
+          <w:hyperlink w:anchor="_Toc57119672" w:history="1">
             <w:r>
               <w:rPr>
                 <w:rStyle w:val="Lienhypertexte"/>
                 <w:noProof/>
               </w:rPr>
-              <w:t>Tâches optionnelles</w:t>
+              <w:t>Classes créées</w:t>
             </w:r>
             <w:r>
               <w:rPr>
@@ -524,7 +593,7 @@
                 <w:noProof/>
                 <w:webHidden/>
               </w:rPr>
-              <w:instrText xml:space="preserve"> PAGEREF _Toc55910737 \h </w:instrText>
+              <w:instrText xml:space="preserve"> PAGEREF _Toc57119672 \h </w:instrText>
             </w:r>
             <w:r>
               <w:rPr>
@@ -544,7 +613,7 @@
                 <w:noProof/>
                 <w:webHidden/>
               </w:rPr>
-              <w:t>4</w:t>
+              <w:t>5</w:t>
             </w:r>
             <w:r>
               <w:rPr>
@@ -566,13 +635,13 @@
               <w:noProof/>
             </w:rPr>
           </w:pPr>
-          <w:hyperlink w:anchor="_Toc55910738" w:history="1">
+          <w:hyperlink w:anchor="_Toc57119673" w:history="1">
             <w:r>
               <w:rPr>
                 <w:rStyle w:val="Lienhypertexte"/>
                 <w:noProof/>
               </w:rPr>
-              <w:t>ButtonEventsLedFlasher</w:t>
+              <w:t>ButtonsController</w:t>
             </w:r>
             <w:r>
               <w:rPr>
@@ -593,7 +662,7 @@
                 <w:noProof/>
                 <w:webHidden/>
               </w:rPr>
-              <w:instrText xml:space="preserve"> PAGEREF _Toc55910738 \h </w:instrText>
+              <w:instrText xml:space="preserve"> PAGEREF _Toc57119673 \h </w:instrText>
             </w:r>
             <w:r>
               <w:rPr>
@@ -613,7 +682,7 @@
                 <w:noProof/>
                 <w:webHidden/>
               </w:rPr>
-              <w:t>4</w:t>
+              <w:t>5</w:t>
             </w:r>
             <w:r>
               <w:rPr>
@@ -635,13 +704,13 @@
               <w:noProof/>
             </w:rPr>
           </w:pPr>
-          <w:hyperlink w:anchor="_Toc55910739" w:history="1">
+          <w:hyperlink w:anchor="_Toc57119674" w:history="1">
             <w:r>
               <w:rPr>
                 <w:rStyle w:val="Lienhypertexte"/>
                 <w:noProof/>
               </w:rPr>
-              <w:t>ButtonsEventsFileLogger</w:t>
+              <w:t>ButtonEventsHandler</w:t>
             </w:r>
             <w:r>
               <w:rPr>
@@ -662,7 +731,7 @@
                 <w:noProof/>
                 <w:webHidden/>
               </w:rPr>
-              <w:instrText xml:space="preserve"> PAGEREF _Toc55910739 \h </w:instrText>
+              <w:instrText xml:space="preserve"> PAGEREF _Toc57119674 \h </w:instrText>
             </w:r>
             <w:r>
               <w:rPr>
@@ -682,7 +751,76 @@
                 <w:noProof/>
                 <w:webHidden/>
               </w:rPr>
-              <w:t>4</w:t>
+              <w:t>5</w:t>
+            </w:r>
+            <w:r>
+              <w:rPr>
+                <w:noProof/>
+                <w:webHidden/>
+              </w:rPr>
+              <w:fldChar w:fldCharType="end"/>
+            </w:r>
+          </w:hyperlink>
+        </w:p>
+        <w:p>
+          <w:pPr>
+            <w:pStyle w:val="TM2"/>
+            <w:tabs>
+              <w:tab w:val="right" w:leader="dot" w:pos="9062"/>
+            </w:tabs>
+            <w:rPr>
+              <w:rFonts w:cstheme="minorBidi"/>
+              <w:noProof/>
+            </w:rPr>
+          </w:pPr>
+          <w:hyperlink w:anchor="_Toc57119675" w:history="1">
+            <w:r>
+              <w:rPr>
+                <w:rStyle w:val="Lienhypertexte"/>
+                <w:noProof/>
+              </w:rPr>
+              <w:t>ButtonEventsLogger</w:t>
+            </w:r>
+            <w:r>
+              <w:rPr>
+                <w:noProof/>
+                <w:webHidden/>
+              </w:rPr>
+              <w:tab/>
+            </w:r>
+            <w:r>
+              <w:rPr>
+                <w:noProof/>
+                <w:webHidden/>
+              </w:rPr>
+              <w:fldChar w:fldCharType="begin"/>
+            </w:r>
+            <w:r>
+              <w:rPr>
+                <w:noProof/>
+                <w:webHidden/>
+              </w:rPr>
+              <w:instrText xml:space="preserve"> PAGEREF _Toc57119675 \h </w:instrText>
+            </w:r>
+            <w:r>
+              <w:rPr>
+                <w:noProof/>
+                <w:webHidden/>
+              </w:rPr>
+            </w:r>
+            <w:r>
+              <w:rPr>
+                <w:noProof/>
+                <w:webHidden/>
+              </w:rPr>
+              <w:fldChar w:fldCharType="separate"/>
+            </w:r>
+            <w:r>
+              <w:rPr>
+                <w:noProof/>
+                <w:webHidden/>
+              </w:rPr>
+              <w:t>5</w:t>
             </w:r>
             <w:r>
               <w:rPr>
@@ -704,13 +842,13 @@
               <w:noProof/>
             </w:rPr>
           </w:pPr>
-          <w:hyperlink w:anchor="_Toc55910740" w:history="1">
+          <w:hyperlink w:anchor="_Toc57119676" w:history="1">
             <w:r>
               <w:rPr>
                 <w:rStyle w:val="Lienhypertexte"/>
                 <w:noProof/>
               </w:rPr>
-              <w:t>Résultats</w:t>
+              <w:t>Tâches optionnelles</w:t>
             </w:r>
             <w:r>
               <w:rPr>
@@ -731,7 +869,7 @@
                 <w:noProof/>
                 <w:webHidden/>
               </w:rPr>
-              <w:instrText xml:space="preserve"> PAGEREF _Toc55910740 \h </w:instrText>
+              <w:instrText xml:space="preserve"> PAGEREF _Toc57119676 \h </w:instrText>
             </w:r>
             <w:r>
               <w:rPr>
@@ -751,7 +889,214 @@
                 <w:noProof/>
                 <w:webHidden/>
               </w:rPr>
-              <w:t>5</w:t>
+              <w:t>6</w:t>
+            </w:r>
+            <w:r>
+              <w:rPr>
+                <w:noProof/>
+                <w:webHidden/>
+              </w:rPr>
+              <w:fldChar w:fldCharType="end"/>
+            </w:r>
+          </w:hyperlink>
+        </w:p>
+        <w:p>
+          <w:pPr>
+            <w:pStyle w:val="TM2"/>
+            <w:tabs>
+              <w:tab w:val="right" w:leader="dot" w:pos="9062"/>
+            </w:tabs>
+            <w:rPr>
+              <w:rFonts w:cstheme="minorBidi"/>
+              <w:noProof/>
+            </w:rPr>
+          </w:pPr>
+          <w:hyperlink w:anchor="_Toc57119677" w:history="1">
+            <w:r>
+              <w:rPr>
+                <w:rStyle w:val="Lienhypertexte"/>
+                <w:noProof/>
+              </w:rPr>
+              <w:t>ButtonEventsLedFlasher</w:t>
+            </w:r>
+            <w:r>
+              <w:rPr>
+                <w:noProof/>
+                <w:webHidden/>
+              </w:rPr>
+              <w:tab/>
+            </w:r>
+            <w:r>
+              <w:rPr>
+                <w:noProof/>
+                <w:webHidden/>
+              </w:rPr>
+              <w:fldChar w:fldCharType="begin"/>
+            </w:r>
+            <w:r>
+              <w:rPr>
+                <w:noProof/>
+                <w:webHidden/>
+              </w:rPr>
+              <w:instrText xml:space="preserve"> PAGEREF _Toc57119677 \h </w:instrText>
+            </w:r>
+            <w:r>
+              <w:rPr>
+                <w:noProof/>
+                <w:webHidden/>
+              </w:rPr>
+            </w:r>
+            <w:r>
+              <w:rPr>
+                <w:noProof/>
+                <w:webHidden/>
+              </w:rPr>
+              <w:fldChar w:fldCharType="separate"/>
+            </w:r>
+            <w:r>
+              <w:rPr>
+                <w:noProof/>
+                <w:webHidden/>
+              </w:rPr>
+              <w:t>6</w:t>
+            </w:r>
+            <w:r>
+              <w:rPr>
+                <w:noProof/>
+                <w:webHidden/>
+              </w:rPr>
+              <w:fldChar w:fldCharType="end"/>
+            </w:r>
+          </w:hyperlink>
+        </w:p>
+        <w:p>
+          <w:pPr>
+            <w:pStyle w:val="TM2"/>
+            <w:tabs>
+              <w:tab w:val="right" w:leader="dot" w:pos="9062"/>
+            </w:tabs>
+            <w:rPr>
+              <w:rFonts w:cstheme="minorBidi"/>
+              <w:noProof/>
+            </w:rPr>
+          </w:pPr>
+          <w:hyperlink w:anchor="_Toc57119678" w:history="1">
+            <w:r>
+              <w:rPr>
+                <w:rStyle w:val="Lienhypertexte"/>
+                <w:noProof/>
+              </w:rPr>
+              <w:t>ButtonsEventsFileLogger</w:t>
+            </w:r>
+            <w:r>
+              <w:rPr>
+                <w:noProof/>
+                <w:webHidden/>
+              </w:rPr>
+              <w:tab/>
+            </w:r>
+            <w:r>
+              <w:rPr>
+                <w:noProof/>
+                <w:webHidden/>
+              </w:rPr>
+              <w:fldChar w:fldCharType="begin"/>
+            </w:r>
+            <w:r>
+              <w:rPr>
+                <w:noProof/>
+                <w:webHidden/>
+              </w:rPr>
+              <w:instrText xml:space="preserve"> PAGEREF _Toc57119678 \h </w:instrText>
+            </w:r>
+            <w:r>
+              <w:rPr>
+                <w:noProof/>
+                <w:webHidden/>
+              </w:rPr>
+            </w:r>
+            <w:r>
+              <w:rPr>
+                <w:noProof/>
+                <w:webHidden/>
+              </w:rPr>
+              <w:fldChar w:fldCharType="separate"/>
+            </w:r>
+            <w:r>
+              <w:rPr>
+                <w:noProof/>
+                <w:webHidden/>
+              </w:rPr>
+              <w:t>6</w:t>
+            </w:r>
+            <w:r>
+              <w:rPr>
+                <w:noProof/>
+                <w:webHidden/>
+              </w:rPr>
+              <w:fldChar w:fldCharType="end"/>
+            </w:r>
+          </w:hyperlink>
+        </w:p>
+        <w:p>
+          <w:pPr>
+            <w:pStyle w:val="TM1"/>
+            <w:tabs>
+              <w:tab w:val="right" w:leader="dot" w:pos="9062"/>
+            </w:tabs>
+            <w:rPr>
+              <w:rFonts w:cstheme="minorBidi"/>
+              <w:noProof/>
+            </w:rPr>
+          </w:pPr>
+          <w:hyperlink w:anchor="_Toc57119679" w:history="1">
+            <w:r>
+              <w:rPr>
+                <w:rStyle w:val="Lienhypertexte"/>
+                <w:noProof/>
+              </w:rPr>
+              <w:t>Tests et résultats</w:t>
+            </w:r>
+            <w:r>
+              <w:rPr>
+                <w:noProof/>
+                <w:webHidden/>
+              </w:rPr>
+              <w:tab/>
+            </w:r>
+            <w:r>
+              <w:rPr>
+                <w:noProof/>
+                <w:webHidden/>
+              </w:rPr>
+              <w:fldChar w:fldCharType="begin"/>
+            </w:r>
+            <w:r>
+              <w:rPr>
+                <w:noProof/>
+                <w:webHidden/>
+              </w:rPr>
+              <w:instrText xml:space="preserve"> PAGEREF _Toc57119679 \h </w:instrText>
+            </w:r>
+            <w:r>
+              <w:rPr>
+                <w:noProof/>
+                <w:webHidden/>
+              </w:rPr>
+            </w:r>
+            <w:r>
+              <w:rPr>
+                <w:noProof/>
+                <w:webHidden/>
+              </w:rPr>
+              <w:fldChar w:fldCharType="separate"/>
+            </w:r>
+            <w:r>
+              <w:rPr>
+                <w:noProof/>
+                <w:webHidden/>
+              </w:rPr>
+              <w:t>7</w:t>
             </w:r>
             <w:r>
               <w:rPr>
@@ -783,7 +1128,7 @@
       <w:pPr>
         <w:pStyle w:val="Titre1"/>
       </w:pPr>
-      <w:bookmarkStart w:id="0" w:name="_Toc55910732"/>
+      <w:bookmarkStart w:id="0" w:name="_Toc57119666"/>
       <w:r>
         <w:lastRenderedPageBreak/>
         <w:t>Introduction</w:t>
@@ -853,6 +1198,415 @@
       <w:proofErr w:type="spellEnd"/>
       <w:r>
         <w:t xml:space="preserve"> avec pull-up.</w:t>
+      </w:r>
+    </w:p>
+    <w:p>
+      <w:pPr>
+        <w:pStyle w:val="Titre1"/>
+      </w:pPr>
+      <w:bookmarkStart w:id="1" w:name="_Toc57119667"/>
+      <w:r>
+        <w:t>Diagrammes UML</w:t>
+      </w:r>
+      <w:bookmarkEnd w:id="1"/>
+    </w:p>
+    <w:p>
+      <w:pPr>
+        <w:pStyle w:val="Titre2"/>
+      </w:pPr>
+      <w:bookmarkStart w:id="2" w:name="_Toc57119668"/>
+      <w:r>
+        <w:t>Diagramme de classe</w:t>
+      </w:r>
+      <w:bookmarkEnd w:id="2"/>
+    </w:p>
+    <w:p>
+      <w:r>
+        <w:t>Voici le diagramme de classe simplifié et le diagramme de classe complet.</w:t>
+      </w:r>
+    </w:p>
+    <w:p>
+      <w:pPr>
+        <w:keepNext/>
+        <w:spacing w:after="0"/>
+        <w:jc w:val="center"/>
+      </w:pPr>
+      <w:r>
+        <w:drawing>
+          <wp:inline distT="0" distB="0" distL="0" distR="0" wp14:anchorId="316DD8E5" wp14:editId="05EF71F3">
+            <wp:extent cx="5257800" cy="2729743"/>
+            <wp:effectExtent l="0" t="0" r="0" b="0"/>
+            <wp:docPr id="3" name="Image 3"/>
+            <wp:cNvGraphicFramePr>
+              <a:graphicFrameLocks xmlns:a="http://schemas.openxmlformats.org/drawingml/2006/main" noChangeAspect="1"/>
+            </wp:cNvGraphicFramePr>
+            <a:graphic xmlns:a="http://schemas.openxmlformats.org/drawingml/2006/main">
+              <a:graphicData uri="http://schemas.openxmlformats.org/drawingml/2006/picture">
+                <pic:pic xmlns:pic="http://schemas.openxmlformats.org/drawingml/2006/picture">
+                  <pic:nvPicPr>
+                    <pic:cNvPr id="1" name=""/>
+                    <pic:cNvPicPr/>
+                  </pic:nvPicPr>
+                  <pic:blipFill>
+                    <a:blip r:embed="rId5"/>
+                    <a:stretch>
+                      <a:fillRect/>
+                    </a:stretch>
+                  </pic:blipFill>
+                  <pic:spPr>
+                    <a:xfrm>
+                      <a:off x="0" y="0"/>
+                      <a:ext cx="5276766" cy="2739590"/>
+                    </a:xfrm>
+                    <a:prstGeom prst="rect">
+                      <a:avLst/>
+                    </a:prstGeom>
+                  </pic:spPr>
+                </pic:pic>
+              </a:graphicData>
+            </a:graphic>
+          </wp:inline>
+        </w:drawing>
+      </w:r>
+    </w:p>
+    <w:p>
+      <w:pPr>
+        <w:pStyle w:val="Lgende"/>
+        <w:spacing w:after="0"/>
+        <w:jc w:val="center"/>
+      </w:pPr>
+      <w:r>
+        <w:t xml:space="preserve">Figure </w:t>
+      </w:r>
+      <w:fldSimple w:instr=" SEQ Figure \* ARABIC ">
+        <w:r>
+          <w:rPr>
+            <w:noProof/>
+          </w:rPr>
+          <w:t>1</w:t>
+        </w:r>
+      </w:fldSimple>
+      <w:r>
+        <w:t xml:space="preserve"> : Diagramme de classe simplifié</w:t>
+      </w:r>
+    </w:p>
+    <w:p>
+      <w:pPr>
+        <w:keepNext/>
+        <w:spacing w:after="0"/>
+        <w:jc w:val="center"/>
+      </w:pPr>
+      <w:r>
+        <w:drawing>
+          <wp:inline distT="0" distB="0" distL="0" distR="0" wp14:anchorId="656C5218" wp14:editId="631A678B">
+            <wp:extent cx="5709894" cy="3352800"/>
+            <wp:effectExtent l="0" t="0" r="5715" b="0"/>
+            <wp:docPr id="5" name="Image 5"/>
+            <wp:cNvGraphicFramePr>
+              <a:graphicFrameLocks xmlns:a="http://schemas.openxmlformats.org/drawingml/2006/main" noChangeAspect="1"/>
+            </wp:cNvGraphicFramePr>
+            <a:graphic xmlns:a="http://schemas.openxmlformats.org/drawingml/2006/main">
+              <a:graphicData uri="http://schemas.openxmlformats.org/drawingml/2006/picture">
+                <pic:pic xmlns:pic="http://schemas.openxmlformats.org/drawingml/2006/picture">
+                  <pic:nvPicPr>
+                    <pic:cNvPr id="1" name=""/>
+                    <pic:cNvPicPr/>
+                  </pic:nvPicPr>
+                  <pic:blipFill>
+                    <a:blip r:embed="rId6"/>
+                    <a:stretch>
+                      <a:fillRect/>
+                    </a:stretch>
+                  </pic:blipFill>
+                  <pic:spPr>
+                    <a:xfrm>
+                      <a:off x="0" y="0"/>
+                      <a:ext cx="5716596" cy="3356735"/>
+                    </a:xfrm>
+                    <a:prstGeom prst="rect">
+                      <a:avLst/>
+                    </a:prstGeom>
+                  </pic:spPr>
+                </pic:pic>
+              </a:graphicData>
+            </a:graphic>
+          </wp:inline>
+        </w:drawing>
+      </w:r>
+    </w:p>
+    <w:p>
+      <w:pPr>
+        <w:pStyle w:val="Lgende"/>
+        <w:spacing w:after="0"/>
+        <w:jc w:val="center"/>
+      </w:pPr>
+      <w:r>
+        <w:t xml:space="preserve">Figure </w:t>
+      </w:r>
+      <w:fldSimple w:instr=" SEQ Figure \* ARABIC ">
+        <w:r>
+          <w:rPr>
+            <w:noProof/>
+          </w:rPr>
+          <w:t>2</w:t>
+        </w:r>
+      </w:fldSimple>
+      <w:r>
+        <w:t xml:space="preserve"> : Diagramme de classe complet</w:t>
+      </w:r>
+    </w:p>
+    <w:p>
+      <w:pPr>
+        <w:pStyle w:val="Titre2"/>
+      </w:pPr>
+      <w:bookmarkStart w:id="3" w:name="_Toc57119669"/>
+      <w:r>
+        <w:lastRenderedPageBreak/>
+        <w:t>Diagrammes d’état</w:t>
+      </w:r>
+      <w:bookmarkEnd w:id="3"/>
+    </w:p>
+    <w:p>
+      <w:pPr>
+        <w:keepNext/>
+        <w:spacing w:after="0"/>
+        <w:jc w:val="center"/>
+      </w:pPr>
+      <w:r>
+        <w:drawing>
+          <wp:inline distT="0" distB="0" distL="0" distR="0" wp14:anchorId="5AF95063" wp14:editId="509614CC">
+            <wp:extent cx="5760720" cy="2529840"/>
+            <wp:effectExtent l="0" t="0" r="0" b="3810"/>
+            <wp:docPr id="6" name="Image 6"/>
+            <wp:cNvGraphicFramePr>
+              <a:graphicFrameLocks xmlns:a="http://schemas.openxmlformats.org/drawingml/2006/main" noChangeAspect="1"/>
+            </wp:cNvGraphicFramePr>
+            <a:graphic xmlns:a="http://schemas.openxmlformats.org/drawingml/2006/main">
+              <a:graphicData uri="http://schemas.openxmlformats.org/drawingml/2006/picture">
+                <pic:pic xmlns:pic="http://schemas.openxmlformats.org/drawingml/2006/picture">
+                  <pic:nvPicPr>
+                    <pic:cNvPr id="1" name=""/>
+                    <pic:cNvPicPr/>
+                  </pic:nvPicPr>
+                  <pic:blipFill>
+                    <a:blip r:embed="rId7"/>
+                    <a:stretch>
+                      <a:fillRect/>
+                    </a:stretch>
+                  </pic:blipFill>
+                  <pic:spPr>
+                    <a:xfrm>
+                      <a:off x="0" y="0"/>
+                      <a:ext cx="5760720" cy="2529840"/>
+                    </a:xfrm>
+                    <a:prstGeom prst="rect">
+                      <a:avLst/>
+                    </a:prstGeom>
+                  </pic:spPr>
+                </pic:pic>
+              </a:graphicData>
+            </a:graphic>
+          </wp:inline>
+        </w:drawing>
+      </w:r>
+    </w:p>
+    <w:p>
+      <w:pPr>
+        <w:pStyle w:val="Lgende"/>
+        <w:spacing w:after="0"/>
+        <w:jc w:val="center"/>
+      </w:pPr>
+      <w:r>
+        <w:t xml:space="preserve">Figure </w:t>
+      </w:r>
+      <w:fldSimple w:instr=" SEQ Figure \* ARABIC ">
+        <w:r>
+          <w:rPr>
+            <w:noProof/>
+          </w:rPr>
+          <w:t>3</w:t>
+        </w:r>
+      </w:fldSimple>
+      <w:r>
+        <w:t xml:space="preserve"> : Diagramme d'état du </w:t>
+      </w:r>
+      <w:proofErr w:type="spellStart"/>
+      <w:r>
+        <w:t>ButtonController</w:t>
+      </w:r>
+      <w:proofErr w:type="spellEnd"/>
+      <w:r>
+        <w:t xml:space="preserve">(gauche) et de </w:t>
+      </w:r>
+      <w:proofErr w:type="spellStart"/>
+      <w:r>
+        <w:t>ButtonStateSM</w:t>
+      </w:r>
+      <w:proofErr w:type="spellEnd"/>
+      <w:r>
+        <w:t>(droite)</w:t>
+      </w:r>
+    </w:p>
+    <w:p>
+      <w:pPr>
+        <w:pStyle w:val="Titre2"/>
+      </w:pPr>
+      <w:bookmarkStart w:id="4" w:name="_Toc57119670"/>
+      <w:r>
+        <w:t>Diagramme de séquence</w:t>
+      </w:r>
+      <w:bookmarkEnd w:id="4"/>
+    </w:p>
+    <w:p>
+      <w:pPr>
+        <w:keepNext/>
+        <w:spacing w:after="0"/>
+        <w:jc w:val="center"/>
+      </w:pPr>
+      <w:r>
+        <w:drawing>
+          <wp:inline distT="0" distB="0" distL="0" distR="0" wp14:anchorId="75B59990" wp14:editId="74BAD91F">
+            <wp:extent cx="5760720" cy="3806825"/>
+            <wp:effectExtent l="0" t="0" r="0" b="3175"/>
+            <wp:docPr id="7" name="Image 7"/>
+            <wp:cNvGraphicFramePr>
+              <a:graphicFrameLocks xmlns:a="http://schemas.openxmlformats.org/drawingml/2006/main" noChangeAspect="1"/>
+            </wp:cNvGraphicFramePr>
+            <a:graphic xmlns:a="http://schemas.openxmlformats.org/drawingml/2006/main">
+              <a:graphicData uri="http://schemas.openxmlformats.org/drawingml/2006/picture">
+                <pic:pic xmlns:pic="http://schemas.openxmlformats.org/drawingml/2006/picture">
+                  <pic:nvPicPr>
+                    <pic:cNvPr id="1" name=""/>
+                    <pic:cNvPicPr/>
+                  </pic:nvPicPr>
+                  <pic:blipFill>
+                    <a:blip r:embed="rId8"/>
+                    <a:stretch>
+                      <a:fillRect/>
+                    </a:stretch>
+                  </pic:blipFill>
+                  <pic:spPr>
+                    <a:xfrm>
+                      <a:off x="0" y="0"/>
+                      <a:ext cx="5760720" cy="3806825"/>
+                    </a:xfrm>
+                    <a:prstGeom prst="rect">
+                      <a:avLst/>
+                    </a:prstGeom>
+                  </pic:spPr>
+                </pic:pic>
+              </a:graphicData>
+            </a:graphic>
+          </wp:inline>
+        </w:drawing>
+      </w:r>
+    </w:p>
+    <w:p>
+      <w:pPr>
+        <w:pStyle w:val="Lgende"/>
+        <w:spacing w:after="0"/>
+        <w:jc w:val="center"/>
+      </w:pPr>
+      <w:r>
+        <w:t xml:space="preserve">Figure </w:t>
+      </w:r>
+      <w:fldSimple w:instr=" SEQ Figure \* ARABIC ">
+        <w:r>
+          <w:rPr>
+            <w:noProof/>
+          </w:rPr>
+          <w:t>4</w:t>
+        </w:r>
+      </w:fldSimple>
+      <w:r>
+        <w:t xml:space="preserve"> : Diagramme de séquence du projet complet</w:t>
+      </w:r>
+    </w:p>
+    <w:p>
+      <w:pPr>
+        <w:pStyle w:val="Titre2"/>
+      </w:pPr>
+      <w:bookmarkStart w:id="5" w:name="_Toc57119671"/>
+      <w:r>
+        <w:t>Explications</w:t>
+      </w:r>
+      <w:bookmarkEnd w:id="5"/>
+    </w:p>
+    <w:p>
+      <w:r>
+        <w:t xml:space="preserve">Les classes </w:t>
+      </w:r>
+      <w:proofErr w:type="spellStart"/>
+      <w:r>
+        <w:t>ButtonController</w:t>
+      </w:r>
+      <w:proofErr w:type="spellEnd"/>
+      <w:r>
+        <w:t xml:space="preserve"> et </w:t>
+      </w:r>
+      <w:proofErr w:type="spellStart"/>
+      <w:r>
+        <w:t>ButtonEventsHandler</w:t>
+      </w:r>
+      <w:proofErr w:type="spellEnd"/>
+      <w:r>
+        <w:t xml:space="preserve"> sont liées par le pattern callback. La classe </w:t>
+      </w:r>
+      <w:proofErr w:type="spellStart"/>
+      <w:r>
+        <w:t>ButtonEventsHandler</w:t>
+      </w:r>
+      <w:proofErr w:type="spellEnd"/>
+      <w:r>
+        <w:t xml:space="preserve"> est le sujet du pattern </w:t>
+      </w:r>
+      <w:proofErr w:type="spellStart"/>
+      <w:r>
+        <w:t>subject</w:t>
+      </w:r>
+      <w:proofErr w:type="spellEnd"/>
+      <w:r>
+        <w:t xml:space="preserve">-observer. Ses </w:t>
+      </w:r>
+      <w:proofErr w:type="spellStart"/>
+      <w:r>
+        <w:t>observeurs</w:t>
+      </w:r>
+      <w:proofErr w:type="spellEnd"/>
+      <w:r>
+        <w:t xml:space="preserve"> sont les classes </w:t>
+      </w:r>
+      <w:proofErr w:type="spellStart"/>
+      <w:r>
+        <w:t>ButtonEventsLogger</w:t>
+      </w:r>
+      <w:proofErr w:type="spellEnd"/>
+      <w:r>
+        <w:t xml:space="preserve">, </w:t>
+      </w:r>
+      <w:proofErr w:type="spellStart"/>
+      <w:r>
+        <w:t>ButtonEventsFileLogger</w:t>
+      </w:r>
+      <w:proofErr w:type="spellEnd"/>
+      <w:r>
+        <w:t xml:space="preserve"> et </w:t>
+      </w:r>
+      <w:proofErr w:type="spellStart"/>
+      <w:r>
+        <w:t>ButtonEventsLedFlasher</w:t>
+      </w:r>
+      <w:proofErr w:type="spellEnd"/>
+      <w:r>
+        <w:t xml:space="preserve">. Le reste des diagrammes est assez simple et la compréhension de ceux-ci est laissée comme exercice au lecteur. Comme remarque personnel, je ne comprends pas bien pourquoi ces diagrammes ont dû être </w:t>
+      </w:r>
+      <w:proofErr w:type="spellStart"/>
+      <w:r>
+        <w:t>re-fait</w:t>
+      </w:r>
+      <w:proofErr w:type="spellEnd"/>
+      <w:r>
+        <w:t xml:space="preserve"> puisqu’ils sont basiquement un copier-coller des diagrammes fournit au début du projet.</w:t>
       </w:r>
     </w:p>
     <w:p>
@@ -861,9 +1615,10 @@
         <w:spacing w:before="240"/>
       </w:pPr>
       <w:r>
+        <w:lastRenderedPageBreak/>
         <w:t xml:space="preserve"> </w:t>
       </w:r>
-      <w:bookmarkStart w:id="1" w:name="_Toc55910733"/>
+      <w:bookmarkStart w:id="6" w:name="_Toc57119672"/>
       <w:r>
         <w:t>Classes</w:t>
       </w:r>
@@ -873,7 +1628,7 @@
       <w:r>
         <w:t>créées</w:t>
       </w:r>
-      <w:bookmarkEnd w:id="1"/>
+      <w:bookmarkEnd w:id="6"/>
     </w:p>
     <w:p>
       <w:r>
@@ -892,7 +1647,7 @@
       <w:pPr>
         <w:pStyle w:val="Titre2"/>
       </w:pPr>
-      <w:bookmarkStart w:id="2" w:name="_Toc55910734"/>
+      <w:bookmarkStart w:id="7" w:name="_Toc57119673"/>
       <w:proofErr w:type="spellStart"/>
       <w:r>
         <w:t>Button</w:t>
@@ -903,7 +1658,7 @@
       <w:r>
         <w:t>Controller</w:t>
       </w:r>
-      <w:bookmarkEnd w:id="2"/>
+      <w:bookmarkEnd w:id="7"/>
       <w:proofErr w:type="spellEnd"/>
     </w:p>
     <w:p>
@@ -978,12 +1733,12 @@
       <w:pPr>
         <w:pStyle w:val="Titre2"/>
       </w:pPr>
-      <w:bookmarkStart w:id="3" w:name="_Toc55910735"/>
+      <w:bookmarkStart w:id="8" w:name="_Toc57119674"/>
       <w:proofErr w:type="spellStart"/>
       <w:r>
         <w:t>ButtonEventsHandler</w:t>
       </w:r>
-      <w:bookmarkEnd w:id="3"/>
+      <w:bookmarkEnd w:id="8"/>
       <w:proofErr w:type="spellEnd"/>
     </w:p>
     <w:p>
@@ -1019,7 +1774,7 @@
       <w:pPr>
         <w:pStyle w:val="Titre2"/>
       </w:pPr>
-      <w:bookmarkStart w:id="4" w:name="_Toc55910736"/>
+      <w:bookmarkStart w:id="9" w:name="_Toc57119675"/>
       <w:proofErr w:type="spellStart"/>
       <w:r>
         <w:t>Button</w:t>
@@ -1027,7 +1782,7 @@
       <w:r>
         <w:t>EventsLogger</w:t>
       </w:r>
-      <w:bookmarkEnd w:id="4"/>
+      <w:bookmarkEnd w:id="9"/>
       <w:proofErr w:type="spellEnd"/>
     </w:p>
     <w:p>
@@ -1076,7 +1831,7 @@
                     <pic:cNvPicPr/>
                   </pic:nvPicPr>
                   <pic:blipFill>
-                    <a:blip r:embed="rId5">
+                    <a:blip r:embed="rId9">
                       <a:extLst>
                         <a:ext uri="{28A0092B-C50C-407E-A947-70E740481C1C}">
                           <a14:useLocalDpi xmlns:a14="http://schemas.microsoft.com/office/drawing/2010/main" val="0"/>
@@ -1111,30 +1866,14 @@
       <w:r>
         <w:t xml:space="preserve">Figure </w:t>
       </w:r>
-      <w:r>
-        <w:fldChar w:fldCharType="begin"/>
-      </w:r>
-      <w:r>
-        <w:instrText xml:space="preserve"> SE</w:instrText>
-      </w:r>
-      <w:r>
-        <w:instrText xml:space="preserve">Q Figure \* ARABIC </w:instrText>
-      </w:r>
-      <w:r>
-        <w:fldChar w:fldCharType="separate"/>
-      </w:r>
-      <w:r>
-        <w:rPr>
-          <w:noProof/>
-        </w:rPr>
-        <w:t>1</w:t>
-      </w:r>
-      <w:r>
-        <w:rPr>
-          <w:noProof/>
-        </w:rPr>
-        <w:fldChar w:fldCharType="end"/>
-      </w:r>
+      <w:fldSimple w:instr=" SEQ Figure \* ARABIC ">
+        <w:r>
+          <w:rPr>
+            <w:noProof/>
+          </w:rPr>
+          <w:t>5</w:t>
+        </w:r>
+      </w:fldSimple>
       <w:r>
         <w:t xml:space="preserve">: Logs du </w:t>
       </w:r>
@@ -1156,12 +1895,12 @@
       <w:pPr>
         <w:pStyle w:val="Titre1"/>
       </w:pPr>
-      <w:bookmarkStart w:id="5" w:name="_Toc55910737"/>
+      <w:bookmarkStart w:id="10" w:name="_Toc57119676"/>
       <w:r>
         <w:lastRenderedPageBreak/>
         <w:t>Tâches optionnelles</w:t>
       </w:r>
-      <w:bookmarkEnd w:id="5"/>
+      <w:bookmarkEnd w:id="10"/>
     </w:p>
     <w:p>
       <w:r>
@@ -1180,12 +1919,12 @@
       <w:pPr>
         <w:pStyle w:val="Titre2"/>
       </w:pPr>
-      <w:bookmarkStart w:id="6" w:name="_Toc55910738"/>
+      <w:bookmarkStart w:id="11" w:name="_Toc57119677"/>
       <w:proofErr w:type="spellStart"/>
       <w:r>
         <w:t>ButtonEventsLedFlasher</w:t>
       </w:r>
-      <w:bookmarkEnd w:id="6"/>
+      <w:bookmarkEnd w:id="11"/>
       <w:proofErr w:type="spellEnd"/>
     </w:p>
     <w:p>
@@ -1242,7 +1981,7 @@
                     <pic:cNvPicPr/>
                   </pic:nvPicPr>
                   <pic:blipFill>
-                    <a:blip r:embed="rId6"/>
+                    <a:blip r:embed="rId10"/>
                     <a:stretch>
                       <a:fillRect/>
                     </a:stretch>
@@ -1271,27 +2010,14 @@
       <w:r>
         <w:t xml:space="preserve">Figure </w:t>
       </w:r>
-      <w:r>
-        <w:fldChar w:fldCharType="begin"/>
-      </w:r>
-      <w:r>
-        <w:instrText xml:space="preserve"> SEQ Figure \* ARABIC </w:instrText>
-      </w:r>
-      <w:r>
-        <w:fldChar w:fldCharType="separate"/>
-      </w:r>
-      <w:r>
-        <w:rPr>
-          <w:noProof/>
-        </w:rPr>
-        <w:t>2</w:t>
-      </w:r>
-      <w:r>
-        <w:rPr>
-          <w:noProof/>
-        </w:rPr>
-        <w:fldChar w:fldCharType="end"/>
-      </w:r>
+      <w:fldSimple w:instr=" SEQ Figure \* ARABIC ">
+        <w:r>
+          <w:rPr>
+            <w:noProof/>
+          </w:rPr>
+          <w:t>6</w:t>
+        </w:r>
+      </w:fldSimple>
       <w:r>
         <w:t xml:space="preserve">: Logs de flash des </w:t>
       </w:r>
@@ -1313,12 +2039,12 @@
       <w:pPr>
         <w:pStyle w:val="Titre2"/>
       </w:pPr>
-      <w:bookmarkStart w:id="7" w:name="_Toc55910739"/>
+      <w:bookmarkStart w:id="12" w:name="_Toc57119678"/>
       <w:proofErr w:type="spellStart"/>
       <w:r>
         <w:t>ButtonsEventsFileLogger</w:t>
       </w:r>
-      <w:bookmarkEnd w:id="7"/>
+      <w:bookmarkEnd w:id="12"/>
       <w:proofErr w:type="spellEnd"/>
     </w:p>
     <w:p>
@@ -1375,7 +2101,7 @@
                     <pic:cNvPicPr/>
                   </pic:nvPicPr>
                   <pic:blipFill>
-                    <a:blip r:embed="rId7">
+                    <a:blip r:embed="rId11">
                       <a:extLst>
                         <a:ext uri="{28A0092B-C50C-407E-A947-70E740481C1C}">
                           <a14:useLocalDpi xmlns:a14="http://schemas.microsoft.com/office/drawing/2010/main" val="0"/>
@@ -1410,27 +2136,14 @@
       <w:r>
         <w:t xml:space="preserve">Figure </w:t>
       </w:r>
-      <w:r>
-        <w:fldChar w:fldCharType="begin"/>
-      </w:r>
-      <w:r>
-        <w:instrText xml:space="preserve"> SEQ Figure \* ARABIC </w:instrText>
-      </w:r>
-      <w:r>
-        <w:fldChar w:fldCharType="separate"/>
-      </w:r>
-      <w:r>
-        <w:rPr>
-          <w:noProof/>
-        </w:rPr>
-        <w:t>3</w:t>
-      </w:r>
-      <w:r>
-        <w:rPr>
-          <w:noProof/>
-        </w:rPr>
-        <w:fldChar w:fldCharType="end"/>
-      </w:r>
+      <w:fldSimple w:instr=" SEQ Figure \* ARABIC ">
+        <w:r>
+          <w:rPr>
+            <w:noProof/>
+          </w:rPr>
+          <w:t>7</w:t>
+        </w:r>
+      </w:fldSimple>
       <w:r>
         <w:t xml:space="preserve">: Logs du </w:t>
       </w:r>
@@ -1452,17 +2165,36 @@
       <w:pPr>
         <w:pStyle w:val="Titre1"/>
       </w:pPr>
-      <w:bookmarkStart w:id="8" w:name="_Toc55910740"/>
+      <w:bookmarkStart w:id="13" w:name="_Toc57119679"/>
       <w:r>
         <w:lastRenderedPageBreak/>
-        <w:t>Résultats</w:t>
-      </w:r>
-      <w:bookmarkEnd w:id="8"/>
-    </w:p>
-    <w:p>
-      <w:pPr>
-        <w:spacing w:after="120"/>
-      </w:pPr>
+        <w:t>Tests et r</w:t>
+      </w:r>
+      <w:r>
+        <w:t>ésultats</w:t>
+      </w:r>
+      <w:bookmarkEnd w:id="13"/>
+    </w:p>
+    <w:p>
+      <w:r>
+        <w:t xml:space="preserve">Les tests ont été effectué à l’aide du debugger de System </w:t>
+      </w:r>
+      <w:proofErr w:type="spellStart"/>
+      <w:r>
+        <w:t>workbench</w:t>
+      </w:r>
+      <w:proofErr w:type="spellEnd"/>
+      <w:r>
+        <w:t xml:space="preserve"> ainsi qu’avec l’outil </w:t>
+      </w:r>
+      <w:proofErr w:type="spellStart"/>
+      <w:r>
+        <w:t>TraceLog</w:t>
+      </w:r>
+      <w:proofErr w:type="spellEnd"/>
+      <w:r>
+        <w:t xml:space="preserve">. </w:t>
+      </w:r>
       <w:r>
         <w:t xml:space="preserve">Lors de ce laboratoire, j’ai complété le projet </w:t>
       </w:r>
@@ -1472,7 +2204,13 @@
       </w:r>
       <w:proofErr w:type="spellEnd"/>
       <w:r>
-        <w:t xml:space="preserve"> de base comme vous pouvez le voir sur la figure 1. J’ai aussi effectué l</w:t>
+        <w:t xml:space="preserve"> de base comme vous pouvez le voir sur la figure </w:t>
+      </w:r>
+      <w:r>
+        <w:t>5.</w:t>
+      </w:r>
+      <w:r>
+        <w:t xml:space="preserve"> J’ai aussi effectué l</w:t>
       </w:r>
       <w:r>
         <w:t>es deux</w:t>
@@ -1518,10 +2256,16 @@
         <w:t>s</w:t>
       </w:r>
       <w:r>
-        <w:t xml:space="preserve"> 2</w:t>
-      </w:r>
-      <w:r>
-        <w:t xml:space="preserve"> et 3</w:t>
+        <w:t xml:space="preserve"> </w:t>
+      </w:r>
+      <w:r>
+        <w:t>6</w:t>
+      </w:r>
+      <w:r>
+        <w:t xml:space="preserve"> et </w:t>
+      </w:r>
+      <w:r>
+        <w:t>7</w:t>
       </w:r>
       <w:r>
         <w:t>.</w:t>

</xml_diff>